<commit_message>
Added email for access to monty
</commit_message>
<xml_diff>
--- a/Notebooks_at_home.docx
+++ b/Notebooks_at_home.docx
@@ -28,39 +28,19 @@
         <w:rPr>
           <w:sz w:val="24"/>
         </w:rPr>
-        <w:t>A document to tell you how to set</w:t>
-      </w:r>
-      <w:r>
-        <w:rPr>
-          <w:sz w:val="24"/>
-        </w:rPr>
-        <w:t xml:space="preserve"> up these notebooks on your own time and</w:t>
-      </w:r>
-      <w:r>
-        <w:rPr>
-          <w:sz w:val="24"/>
-        </w:rPr>
-        <w:t xml:space="preserve"> how to s</w:t>
-      </w:r>
-      <w:r>
-        <w:rPr>
-          <w:sz w:val="24"/>
-        </w:rPr>
-        <w:t xml:space="preserve">ave your progress with </w:t>
-      </w:r>
-      <w:proofErr w:type="spellStart"/>
-      <w:r>
-        <w:rPr>
-          <w:sz w:val="24"/>
-        </w:rPr>
-        <w:t>mybinder</w:t>
-      </w:r>
-      <w:proofErr w:type="spellEnd"/>
-      <w:r>
-        <w:rPr>
-          <w:sz w:val="24"/>
-        </w:rPr>
-        <w:t xml:space="preserve"> by downloading and uploading notebooks to an active session.</w:t>
+        <w:t xml:space="preserve">A document </w:t>
+      </w:r>
+      <w:r>
+        <w:rPr>
+          <w:sz w:val="24"/>
+        </w:rPr>
+        <w:t>with instructions on how to gain access to monty (the server the workshops were hosted on) to interact with the notebooks on your own time, or alternatively using the website mybinder.org</w:t>
+      </w:r>
+      <w:r>
+        <w:rPr>
+          <w:sz w:val="24"/>
+        </w:rPr>
+        <w:t>.</w:t>
       </w:r>
     </w:p>
     <w:p>
@@ -86,22 +66,8 @@
         <w:rPr>
           <w:sz w:val="24"/>
         </w:rPr>
-        <w:t>2</w:t>
-      </w:r>
-      <w:r>
-        <w:rPr>
-          <w:sz w:val="24"/>
-        </w:rPr>
-        <w:t xml:space="preserve">……………………………………………………………………………… Setting up notebooks with </w:t>
-      </w:r>
-      <w:proofErr w:type="spellStart"/>
-      <w:r>
-        <w:rPr>
-          <w:sz w:val="24"/>
-        </w:rPr>
-        <w:t>mybinder</w:t>
-      </w:r>
-      <w:proofErr w:type="spellEnd"/>
+        <w:t>2…………………………………………………………………………………………………..Gaining access to monty</w:t>
+      </w:r>
     </w:p>
     <w:p>
       <w:pPr>
@@ -119,295 +85,516 @@
         <w:rPr>
           <w:sz w:val="24"/>
         </w:rPr>
-        <w:t xml:space="preserve">…………………………………….. Saving notebooks and uploading them temporarily to </w:t>
-      </w:r>
-      <w:proofErr w:type="spellStart"/>
-      <w:r>
-        <w:rPr>
-          <w:sz w:val="24"/>
-        </w:rPr>
-        <w:t>mybinder</w:t>
-      </w:r>
-      <w:proofErr w:type="spellEnd"/>
-    </w:p>
-    <w:p>
-      <w:pPr>
-        <w:rPr>
-          <w:sz w:val="24"/>
-        </w:rPr>
-      </w:pPr>
-    </w:p>
-    <w:p>
-      <w:pPr>
-        <w:rPr>
-          <w:sz w:val="24"/>
-        </w:rPr>
-      </w:pPr>
-    </w:p>
-    <w:p>
-      <w:pPr>
-        <w:rPr>
-          <w:sz w:val="24"/>
-        </w:rPr>
-      </w:pPr>
-    </w:p>
-    <w:p>
-      <w:pPr>
-        <w:rPr>
-          <w:sz w:val="24"/>
-        </w:rPr>
-      </w:pPr>
-    </w:p>
-    <w:p>
-      <w:pPr>
-        <w:rPr>
-          <w:sz w:val="24"/>
-        </w:rPr>
-      </w:pPr>
-    </w:p>
-    <w:p>
-      <w:pPr>
-        <w:rPr>
-          <w:sz w:val="24"/>
-        </w:rPr>
-      </w:pPr>
-    </w:p>
-    <w:p>
-      <w:pPr>
-        <w:rPr>
-          <w:sz w:val="24"/>
-        </w:rPr>
-      </w:pPr>
-    </w:p>
-    <w:p>
-      <w:pPr>
-        <w:rPr>
-          <w:sz w:val="24"/>
-        </w:rPr>
-      </w:pPr>
-    </w:p>
-    <w:p>
-      <w:pPr>
-        <w:rPr>
-          <w:sz w:val="24"/>
-        </w:rPr>
-      </w:pPr>
-    </w:p>
-    <w:p>
-      <w:pPr>
-        <w:rPr>
-          <w:sz w:val="24"/>
-        </w:rPr>
-      </w:pPr>
-    </w:p>
-    <w:p>
-      <w:pPr>
-        <w:rPr>
-          <w:sz w:val="24"/>
-        </w:rPr>
-      </w:pPr>
-    </w:p>
-    <w:p>
-      <w:pPr>
-        <w:rPr>
-          <w:sz w:val="24"/>
-        </w:rPr>
-      </w:pPr>
-    </w:p>
-    <w:p>
-      <w:pPr>
-        <w:rPr>
-          <w:sz w:val="24"/>
-        </w:rPr>
-      </w:pPr>
-    </w:p>
-    <w:p>
-      <w:pPr>
-        <w:rPr>
-          <w:sz w:val="24"/>
-        </w:rPr>
-      </w:pPr>
-    </w:p>
-    <w:p>
-      <w:pPr>
-        <w:rPr>
-          <w:sz w:val="24"/>
-        </w:rPr>
-      </w:pPr>
-    </w:p>
-    <w:p>
-      <w:pPr>
-        <w:rPr>
-          <w:sz w:val="24"/>
-        </w:rPr>
-      </w:pPr>
-    </w:p>
-    <w:p>
-      <w:pPr>
-        <w:rPr>
-          <w:sz w:val="24"/>
-        </w:rPr>
-      </w:pPr>
-    </w:p>
-    <w:p>
-      <w:pPr>
-        <w:rPr>
-          <w:sz w:val="24"/>
-        </w:rPr>
-      </w:pPr>
-    </w:p>
-    <w:p>
-      <w:pPr>
-        <w:rPr>
-          <w:sz w:val="24"/>
-        </w:rPr>
-      </w:pPr>
-    </w:p>
-    <w:p>
-      <w:pPr>
-        <w:rPr>
-          <w:sz w:val="24"/>
-        </w:rPr>
-      </w:pPr>
-    </w:p>
-    <w:p>
-      <w:pPr>
-        <w:rPr>
-          <w:sz w:val="24"/>
-        </w:rPr>
-      </w:pPr>
-    </w:p>
-    <w:p>
-      <w:pPr>
-        <w:rPr>
-          <w:sz w:val="24"/>
-        </w:rPr>
-      </w:pPr>
-    </w:p>
-    <w:p>
-      <w:pPr>
-        <w:rPr>
-          <w:sz w:val="24"/>
-        </w:rPr>
-      </w:pPr>
-    </w:p>
-    <w:p>
-      <w:pPr>
-        <w:rPr>
-          <w:sz w:val="28"/>
-          <w:u w:val="single"/>
-        </w:rPr>
-      </w:pPr>
-      <w:r>
-        <w:rPr>
-          <w:sz w:val="28"/>
-          <w:u w:val="single"/>
-        </w:rPr>
-        <w:lastRenderedPageBreak/>
-        <w:t>Setting up Notebooks</w:t>
-      </w:r>
-      <w:r>
-        <w:rPr>
-          <w:sz w:val="28"/>
-          <w:u w:val="single"/>
-        </w:rPr>
-        <w:t xml:space="preserve"> with </w:t>
-      </w:r>
-      <w:proofErr w:type="spellStart"/>
-      <w:r>
-        <w:rPr>
-          <w:sz w:val="28"/>
-          <w:u w:val="single"/>
-        </w:rPr>
-        <w:t>mybinder</w:t>
-      </w:r>
-      <w:proofErr w:type="spellEnd"/>
-    </w:p>
-    <w:p>
-      <w:pPr>
-        <w:rPr>
-          <w:sz w:val="24"/>
-        </w:rPr>
-      </w:pPr>
-      <w:r>
-        <w:rPr>
-          <w:sz w:val="24"/>
-        </w:rPr>
-        <w:t>The workshop operates on an STFC-hosted notebook system. For use in your own time, you can access all the lesson files by following the steps below.</w:t>
-      </w:r>
-    </w:p>
-    <w:p>
-      <w:pPr>
-        <w:rPr>
-          <w:sz w:val="24"/>
-        </w:rPr>
-      </w:pPr>
-      <w:r>
-        <w:rPr>
-          <w:sz w:val="24"/>
-        </w:rPr>
-        <w:t xml:space="preserve">The files can be accessed through our </w:t>
-      </w:r>
-      <w:proofErr w:type="spellStart"/>
-      <w:r>
-        <w:rPr>
-          <w:sz w:val="24"/>
-        </w:rPr>
-        <w:t>github</w:t>
-      </w:r>
-      <w:proofErr w:type="spellEnd"/>
-      <w:r>
-        <w:rPr>
-          <w:sz w:val="24"/>
-        </w:rPr>
-        <w:t xml:space="preserve"> repository:</w:t>
-      </w:r>
-    </w:p>
-    <w:p>
-      <w:r>
-        <w:rPr>
-          <w:sz w:val="24"/>
-        </w:rPr>
-        <w:t>The repository</w:t>
-      </w:r>
-      <w:r>
-        <w:rPr>
-          <w:sz w:val="24"/>
-        </w:rPr>
-        <w:t xml:space="preserve"> URL </w:t>
-      </w:r>
-      <w:r>
-        <w:rPr>
-          <w:sz w:val="24"/>
-        </w:rPr>
-        <w:t xml:space="preserve">is: </w:t>
+        <w:t>……………………………………………………………………………… Setting up notebooks with mybinder</w:t>
+      </w:r>
+    </w:p>
+    <w:p>
+      <w:pPr>
+        <w:rPr>
+          <w:sz w:val="24"/>
+        </w:rPr>
+      </w:pPr>
+      <w:r>
+        <w:rPr>
+          <w:sz w:val="24"/>
+        </w:rPr>
+        <w:t>4</w:t>
+      </w:r>
+      <w:r>
+        <w:rPr>
+          <w:sz w:val="24"/>
+        </w:rPr>
+        <w:t>…………………………………….. Saving notebooks and uploading them temporarily to mybinder</w:t>
+      </w:r>
+    </w:p>
+    <w:p>
+      <w:pPr>
+        <w:rPr>
+          <w:sz w:val="24"/>
+        </w:rPr>
+      </w:pPr>
+    </w:p>
+    <w:p>
+      <w:pPr>
+        <w:rPr>
+          <w:sz w:val="24"/>
+        </w:rPr>
+      </w:pPr>
+    </w:p>
+    <w:p>
+      <w:pPr>
+        <w:rPr>
+          <w:sz w:val="24"/>
+        </w:rPr>
+      </w:pPr>
+    </w:p>
+    <w:p>
+      <w:pPr>
+        <w:rPr>
+          <w:sz w:val="24"/>
+        </w:rPr>
+      </w:pPr>
+    </w:p>
+    <w:p>
+      <w:pPr>
+        <w:rPr>
+          <w:sz w:val="24"/>
+        </w:rPr>
+      </w:pPr>
+    </w:p>
+    <w:p>
+      <w:pPr>
+        <w:rPr>
+          <w:sz w:val="24"/>
+        </w:rPr>
+      </w:pPr>
+    </w:p>
+    <w:p>
+      <w:pPr>
+        <w:rPr>
+          <w:sz w:val="24"/>
+        </w:rPr>
+      </w:pPr>
+    </w:p>
+    <w:p>
+      <w:pPr>
+        <w:rPr>
+          <w:sz w:val="24"/>
+        </w:rPr>
+      </w:pPr>
+    </w:p>
+    <w:p>
+      <w:pPr>
+        <w:rPr>
+          <w:sz w:val="24"/>
+        </w:rPr>
+      </w:pPr>
+    </w:p>
+    <w:p>
+      <w:pPr>
+        <w:rPr>
+          <w:sz w:val="24"/>
+        </w:rPr>
+      </w:pPr>
+    </w:p>
+    <w:p>
+      <w:pPr>
+        <w:rPr>
+          <w:sz w:val="24"/>
+        </w:rPr>
+      </w:pPr>
+    </w:p>
+    <w:p>
+      <w:pPr>
+        <w:rPr>
+          <w:sz w:val="24"/>
+        </w:rPr>
+      </w:pPr>
+    </w:p>
+    <w:p>
+      <w:pPr>
+        <w:rPr>
+          <w:sz w:val="24"/>
+        </w:rPr>
+      </w:pPr>
+    </w:p>
+    <w:p>
+      <w:pPr>
+        <w:rPr>
+          <w:sz w:val="24"/>
+        </w:rPr>
+      </w:pPr>
+    </w:p>
+    <w:p>
+      <w:pPr>
+        <w:rPr>
+          <w:sz w:val="24"/>
+        </w:rPr>
+      </w:pPr>
+    </w:p>
+    <w:p>
+      <w:pPr>
+        <w:rPr>
+          <w:sz w:val="24"/>
+        </w:rPr>
+      </w:pPr>
+    </w:p>
+    <w:p>
+      <w:pPr>
+        <w:rPr>
+          <w:sz w:val="24"/>
+        </w:rPr>
+      </w:pPr>
+    </w:p>
+    <w:p>
+      <w:pPr>
+        <w:rPr>
+          <w:sz w:val="24"/>
+        </w:rPr>
+      </w:pPr>
+    </w:p>
+    <w:p>
+      <w:pPr>
+        <w:rPr>
+          <w:sz w:val="24"/>
+        </w:rPr>
+      </w:pPr>
+    </w:p>
+    <w:p>
+      <w:pPr>
+        <w:rPr>
+          <w:sz w:val="24"/>
+        </w:rPr>
+      </w:pPr>
+    </w:p>
+    <w:p>
+      <w:pPr>
+        <w:rPr>
+          <w:sz w:val="24"/>
+        </w:rPr>
+      </w:pPr>
+    </w:p>
+    <w:p>
+      <w:pPr>
+        <w:rPr>
+          <w:sz w:val="24"/>
+        </w:rPr>
+      </w:pPr>
+    </w:p>
+    <w:p>
+      <w:pPr>
+        <w:rPr>
+          <w:sz w:val="24"/>
+        </w:rPr>
+      </w:pPr>
+    </w:p>
+    <w:p>
+      <w:pPr>
+        <w:rPr>
+          <w:sz w:val="28"/>
+          <w:u w:val="single"/>
+        </w:rPr>
+      </w:pPr>
+      <w:r>
+        <w:rPr>
+          <w:sz w:val="28"/>
+          <w:u w:val="single"/>
+        </w:rPr>
+        <w:t>Gaining Access to Monty</w:t>
+      </w:r>
+    </w:p>
+    <w:p>
+      <w:pPr>
+        <w:rPr>
+          <w:sz w:val="24"/>
+        </w:rPr>
+      </w:pPr>
+      <w:r>
+        <w:rPr>
+          <w:sz w:val="24"/>
+        </w:rPr>
+        <w:t xml:space="preserve">Should you want to access the monty Jupyterlab at home, please send an email through to </w:t>
+      </w:r>
+      <w:hyperlink r:id="rId6" w:history="1">
+        <w:r>
+          <w:rPr>
+            <w:rStyle w:val="Hyperlink"/>
+            <w:sz w:val="24"/>
+          </w:rPr>
+          <w:t>ralworkexp@stfc.ac.uk</w:t>
+        </w:r>
+      </w:hyperlink>
+      <w:r>
+        <w:rPr>
+          <w:sz w:val="24"/>
+        </w:rPr>
+        <w:t>, who will be able to request a login for you.</w:t>
+      </w:r>
+    </w:p>
+    <w:p>
+      <w:pPr>
+        <w:rPr>
+          <w:sz w:val="24"/>
+        </w:rPr>
+      </w:pPr>
+      <w:r>
+        <w:rPr>
+          <w:sz w:val="24"/>
+        </w:rPr>
+        <w:t xml:space="preserve">They will soon respond with a login for you. From there, go to </w:t>
+      </w:r>
+      <w:r>
+        <w:rPr>
+          <w:sz w:val="24"/>
+          <w:u w:val="single"/>
+        </w:rPr>
+        <w:t>monty.stfc.ac.uk</w:t>
+      </w:r>
+      <w:r>
+        <w:rPr>
+          <w:sz w:val="24"/>
+        </w:rPr>
+        <w:t>, where you can access the Jupyterlab with this login and interact with the notebooks as in the workshop session.</w:t>
+      </w:r>
+    </w:p>
+    <w:p>
+      <w:pPr>
+        <w:rPr>
+          <w:sz w:val="24"/>
+        </w:rPr>
+      </w:pPr>
+      <w:r>
+        <w:rPr>
+          <w:sz w:val="24"/>
+        </w:rPr>
+        <w:t>This login will be kept, remember to save your work!</w:t>
       </w:r>
       <w:bookmarkStart w:id="0" w:name="_GoBack"/>
       <w:bookmarkEnd w:id="0"/>
-      <w:r>
-        <w:fldChar w:fldCharType="begin"/>
-      </w:r>
-      <w:r>
-        <w:instrText xml:space="preserve"> </w:instrText>
-      </w:r>
-      <w:r>
-        <w:instrText xml:space="preserve">HYPERLINK "https://github.com/stfc-aeg/Virtual-Python-Workshop" </w:instrText>
-      </w:r>
-      <w:r>
-        <w:fldChar w:fldCharType="separate"/>
-      </w:r>
-      <w:r>
-        <w:rPr>
-          <w:rStyle w:val="Hyperlink"/>
-        </w:rPr>
-        <w:t>https://github.com/stfc-aeg/Virtual-Python-Workshop</w:t>
-      </w:r>
-      <w:r>
-        <w:rPr>
-          <w:rStyle w:val="Hyperlink"/>
-        </w:rPr>
-        <w:fldChar w:fldCharType="end"/>
-      </w:r>
+    </w:p>
+    <w:p>
+      <w:pPr>
+        <w:rPr>
+          <w:sz w:val="28"/>
+          <w:u w:val="single"/>
+        </w:rPr>
+      </w:pPr>
+    </w:p>
+    <w:p>
+      <w:pPr>
+        <w:rPr>
+          <w:sz w:val="28"/>
+          <w:u w:val="single"/>
+        </w:rPr>
+      </w:pPr>
+    </w:p>
+    <w:p>
+      <w:pPr>
+        <w:rPr>
+          <w:sz w:val="28"/>
+          <w:u w:val="single"/>
+        </w:rPr>
+      </w:pPr>
+    </w:p>
+    <w:p>
+      <w:pPr>
+        <w:rPr>
+          <w:sz w:val="28"/>
+          <w:u w:val="single"/>
+        </w:rPr>
+      </w:pPr>
+    </w:p>
+    <w:p>
+      <w:pPr>
+        <w:rPr>
+          <w:sz w:val="28"/>
+          <w:u w:val="single"/>
+        </w:rPr>
+      </w:pPr>
+    </w:p>
+    <w:p>
+      <w:pPr>
+        <w:rPr>
+          <w:sz w:val="28"/>
+          <w:u w:val="single"/>
+        </w:rPr>
+      </w:pPr>
+    </w:p>
+    <w:p>
+      <w:pPr>
+        <w:rPr>
+          <w:sz w:val="28"/>
+          <w:u w:val="single"/>
+        </w:rPr>
+      </w:pPr>
+    </w:p>
+    <w:p>
+      <w:pPr>
+        <w:rPr>
+          <w:sz w:val="28"/>
+          <w:u w:val="single"/>
+        </w:rPr>
+      </w:pPr>
+    </w:p>
+    <w:p>
+      <w:pPr>
+        <w:rPr>
+          <w:sz w:val="28"/>
+          <w:u w:val="single"/>
+        </w:rPr>
+      </w:pPr>
+    </w:p>
+    <w:p>
+      <w:pPr>
+        <w:rPr>
+          <w:sz w:val="28"/>
+          <w:u w:val="single"/>
+        </w:rPr>
+      </w:pPr>
+    </w:p>
+    <w:p>
+      <w:pPr>
+        <w:rPr>
+          <w:sz w:val="28"/>
+          <w:u w:val="single"/>
+        </w:rPr>
+      </w:pPr>
+    </w:p>
+    <w:p>
+      <w:pPr>
+        <w:rPr>
+          <w:sz w:val="28"/>
+          <w:u w:val="single"/>
+        </w:rPr>
+      </w:pPr>
+    </w:p>
+    <w:p>
+      <w:pPr>
+        <w:rPr>
+          <w:sz w:val="28"/>
+          <w:u w:val="single"/>
+        </w:rPr>
+      </w:pPr>
+    </w:p>
+    <w:p>
+      <w:pPr>
+        <w:rPr>
+          <w:sz w:val="28"/>
+          <w:u w:val="single"/>
+        </w:rPr>
+      </w:pPr>
+    </w:p>
+    <w:p>
+      <w:pPr>
+        <w:rPr>
+          <w:sz w:val="28"/>
+          <w:u w:val="single"/>
+        </w:rPr>
+      </w:pPr>
+    </w:p>
+    <w:p>
+      <w:pPr>
+        <w:rPr>
+          <w:sz w:val="28"/>
+          <w:u w:val="single"/>
+        </w:rPr>
+      </w:pPr>
+    </w:p>
+    <w:p>
+      <w:pPr>
+        <w:rPr>
+          <w:sz w:val="28"/>
+          <w:u w:val="single"/>
+        </w:rPr>
+      </w:pPr>
+    </w:p>
+    <w:p>
+      <w:pPr>
+        <w:rPr>
+          <w:sz w:val="28"/>
+          <w:u w:val="single"/>
+        </w:rPr>
+      </w:pPr>
+    </w:p>
+    <w:p>
+      <w:pPr>
+        <w:rPr>
+          <w:sz w:val="28"/>
+          <w:u w:val="single"/>
+        </w:rPr>
+      </w:pPr>
+    </w:p>
+    <w:p>
+      <w:pPr>
+        <w:rPr>
+          <w:sz w:val="28"/>
+          <w:u w:val="single"/>
+        </w:rPr>
+      </w:pPr>
+    </w:p>
+    <w:p>
+      <w:pPr>
+        <w:rPr>
+          <w:sz w:val="28"/>
+          <w:u w:val="single"/>
+        </w:rPr>
+      </w:pPr>
+    </w:p>
+    <w:p>
+      <w:pPr>
+        <w:rPr>
+          <w:sz w:val="28"/>
+          <w:u w:val="single"/>
+        </w:rPr>
+      </w:pPr>
+      <w:r>
+        <w:rPr>
+          <w:sz w:val="28"/>
+          <w:u w:val="single"/>
+        </w:rPr>
+        <w:t>Setting up Notebooks</w:t>
+      </w:r>
+      <w:r>
+        <w:rPr>
+          <w:sz w:val="28"/>
+          <w:u w:val="single"/>
+        </w:rPr>
+        <w:t xml:space="preserve"> with mybinder</w:t>
+      </w:r>
+    </w:p>
+    <w:p>
+      <w:pPr>
+        <w:rPr>
+          <w:sz w:val="24"/>
+        </w:rPr>
+      </w:pPr>
+      <w:r>
+        <w:rPr>
+          <w:sz w:val="24"/>
+        </w:rPr>
+        <w:t>The workshop operates on an STFC-hosted notebook system. For use in your own time, you can access all the lesson files by following the steps below.</w:t>
+      </w:r>
+    </w:p>
+    <w:p>
+      <w:pPr>
+        <w:rPr>
+          <w:sz w:val="24"/>
+        </w:rPr>
+      </w:pPr>
+      <w:r>
+        <w:rPr>
+          <w:sz w:val="24"/>
+        </w:rPr>
+        <w:t>The files can be accessed through our github repository:</w:t>
+      </w:r>
+    </w:p>
+    <w:p>
+      <w:r>
+        <w:rPr>
+          <w:sz w:val="24"/>
+        </w:rPr>
+        <w:t>The repository</w:t>
+      </w:r>
+      <w:r>
+        <w:rPr>
+          <w:sz w:val="24"/>
+        </w:rPr>
+        <w:t xml:space="preserve"> URL </w:t>
+      </w:r>
+      <w:r>
+        <w:rPr>
+          <w:sz w:val="24"/>
+        </w:rPr>
+        <w:t xml:space="preserve">is: </w:t>
+      </w:r>
+      <w:hyperlink r:id="rId7" w:history="1">
+        <w:r>
+          <w:rPr>
+            <w:rStyle w:val="Hyperlink"/>
+          </w:rPr>
+          <w:t>https://github.com/stfc-aeg/Virtual-Python-Workshop</w:t>
+        </w:r>
+      </w:hyperlink>
     </w:p>
     <w:p>
       <w:r>
@@ -452,7 +639,7 @@
                     <pic:cNvPicPr/>
                   </pic:nvPicPr>
                   <pic:blipFill>
-                    <a:blip r:embed="rId6"/>
+                    <a:blip r:embed="rId8"/>
                     <a:stretch>
                       <a:fillRect/>
                     </a:stretch>
@@ -529,34 +716,12 @@
           <w:sz w:val="28"/>
           <w:u w:val="single"/>
         </w:rPr>
-        <w:lastRenderedPageBreak/>
         <w:t>Saving Files</w:t>
       </w:r>
     </w:p>
     <w:p>
-      <w:proofErr w:type="spellStart"/>
-      <w:r>
-        <w:t>Mybinder</w:t>
-      </w:r>
-      <w:proofErr w:type="spellEnd"/>
-      <w:r>
-        <w:t xml:space="preserve"> does not have an ability Notebooks can be downloaded and saved in their native format (.</w:t>
-      </w:r>
-      <w:proofErr w:type="spellStart"/>
-      <w:r>
-        <w:t>ipynb</w:t>
-      </w:r>
-      <w:proofErr w:type="spellEnd"/>
-      <w:r>
-        <w:t xml:space="preserve">) directly from </w:t>
-      </w:r>
-      <w:proofErr w:type="spellStart"/>
-      <w:r>
-        <w:t>mybinder</w:t>
-      </w:r>
-      <w:proofErr w:type="spellEnd"/>
-      <w:r>
-        <w:t xml:space="preserve">! </w:t>
+      <w:r>
+        <w:t xml:space="preserve">Mybinder does not have an ability Notebooks can be downloaded and saved in their native format (.ipynb) directly from mybinder! </w:t>
       </w:r>
     </w:p>
     <w:p>
@@ -589,7 +754,7 @@
                     <pic:cNvPicPr/>
                   </pic:nvPicPr>
                   <pic:blipFill>
-                    <a:blip r:embed="rId7" cstate="print">
+                    <a:blip r:embed="rId9" cstate="print">
                       <a:extLst>
                         <a:ext uri="{28A0092B-C50C-407E-A947-70E740481C1C}">
                           <a14:useLocalDpi xmlns:a14="http://schemas.microsoft.com/office/drawing/2010/main" val="0"/>
@@ -634,92 +799,44 @@
           <w:sz w:val="24"/>
           <w:szCs w:val="24"/>
         </w:rPr>
-        <w:t xml:space="preserve">This will go into </w:t>
-      </w:r>
-      <w:proofErr w:type="gramStart"/>
+        <w:t>This will go into your downloads folder with the name ‘ipynb.ipynb’.</w:t>
+      </w:r>
       <w:r>
         <w:rPr>
           <w:sz w:val="24"/>
           <w:szCs w:val="24"/>
         </w:rPr>
-        <w:t>your downloads</w:t>
-      </w:r>
-      <w:proofErr w:type="gramEnd"/>
-      <w:r>
+        <w:t xml:space="preserve"> You may want to rename this file.</w:t>
+      </w:r>
+    </w:p>
+    <w:p>
+      <w:pPr>
         <w:rPr>
           <w:sz w:val="24"/>
           <w:szCs w:val="24"/>
         </w:rPr>
-        <w:t xml:space="preserve"> folder with the name ‘</w:t>
-      </w:r>
-      <w:proofErr w:type="spellStart"/>
+      </w:pPr>
       <w:r>
         <w:rPr>
           <w:sz w:val="24"/>
           <w:szCs w:val="24"/>
         </w:rPr>
-        <w:t>ipynb.ipynb</w:t>
-      </w:r>
-      <w:proofErr w:type="spellEnd"/>
-      <w:r>
+        <w:t>To reach this folder, open the file explorer and click to it, or type into the windows bar in the bottom corner of your screen.</w:t>
+      </w:r>
+    </w:p>
+    <w:p>
+      <w:pPr>
         <w:rPr>
           <w:sz w:val="24"/>
           <w:szCs w:val="24"/>
         </w:rPr>
-        <w:t>’.</w:t>
-      </w:r>
+      </w:pPr>
       <w:r>
         <w:rPr>
           <w:sz w:val="24"/>
           <w:szCs w:val="24"/>
         </w:rPr>
-        <w:t xml:space="preserve"> You may want to rename this file.</w:t>
-      </w:r>
-    </w:p>
-    <w:p>
-      <w:pPr>
-        <w:rPr>
-          <w:sz w:val="24"/>
-          <w:szCs w:val="24"/>
-        </w:rPr>
-      </w:pPr>
-      <w:r>
-        <w:rPr>
-          <w:sz w:val="24"/>
-          <w:szCs w:val="24"/>
-        </w:rPr>
-        <w:t>To reach this folder, open the file explorer and click to it, or type into the windows bar in the bottom corner of your screen.</w:t>
-      </w:r>
-    </w:p>
-    <w:p>
-      <w:pPr>
-        <w:rPr>
-          <w:sz w:val="24"/>
-          <w:szCs w:val="24"/>
-        </w:rPr>
-      </w:pPr>
-      <w:r>
-        <w:rPr>
-          <w:sz w:val="24"/>
-          <w:szCs w:val="24"/>
-        </w:rPr>
-        <w:t xml:space="preserve">On the </w:t>
-      </w:r>
-      <w:proofErr w:type="spellStart"/>
-      <w:r>
-        <w:rPr>
-          <w:sz w:val="24"/>
-          <w:szCs w:val="24"/>
-        </w:rPr>
-        <w:t>mybinder</w:t>
-      </w:r>
-      <w:proofErr w:type="spellEnd"/>
-      <w:r>
-        <w:rPr>
-          <w:sz w:val="24"/>
-          <w:szCs w:val="24"/>
-        </w:rPr>
-        <w:t xml:space="preserve"> main page, click ‘upload’ and find the file you downloaded.</w:t>
+        <w:t>On the mybinder main page, click ‘upload’ and find the file you downloaded.</w:t>
       </w:r>
     </w:p>
     <w:p>
@@ -744,21 +861,7 @@
         <w:rPr>
           <w:sz w:val="18"/>
         </w:rPr>
-        <w:t xml:space="preserve"> just for .</w:t>
-      </w:r>
-      <w:proofErr w:type="spellStart"/>
-      <w:r>
-        <w:rPr>
-          <w:sz w:val="18"/>
-        </w:rPr>
-        <w:t>ipynb</w:t>
-      </w:r>
-      <w:proofErr w:type="spellEnd"/>
-      <w:r>
-        <w:rPr>
-          <w:sz w:val="18"/>
-        </w:rPr>
-        <w:t xml:space="preserve"> files.</w:t>
+        <w:t xml:space="preserve"> just for .ipynb files.</w:t>
       </w:r>
     </w:p>
     <w:p>
@@ -783,7 +886,7 @@
                     <pic:cNvPicPr/>
                   </pic:nvPicPr>
                   <pic:blipFill>
-                    <a:blip r:embed="rId8"/>
+                    <a:blip r:embed="rId10"/>
                     <a:stretch>
                       <a:fillRect/>
                     </a:stretch>
@@ -821,19 +924,12 @@
     </w:p>
     <w:p>
       <w:r>
-        <w:t xml:space="preserve">Remember to download it before you quit! </w:t>
-      </w:r>
-      <w:proofErr w:type="spellStart"/>
-      <w:r>
-        <w:t>Mybinder</w:t>
-      </w:r>
-      <w:proofErr w:type="spellEnd"/>
-      <w:r>
-        <w:t xml:space="preserve"> will reset when you launch it another time.</w:t>
+        <w:lastRenderedPageBreak/>
+        <w:t>Remember to download it before you quit! Mybinder will reset when you launch it another time.</w:t>
       </w:r>
     </w:p>
     <w:sectPr>
-      <w:headerReference w:type="default" r:id="rId9"/>
+      <w:headerReference w:type="default" r:id="rId11"/>
       <w:pgSz w:w="11906" w:h="16838"/>
       <w:pgMar w:top="1440" w:right="1440" w:bottom="1440" w:left="1440" w:header="708" w:footer="708" w:gutter="0"/>
       <w:cols w:space="708"/>
@@ -927,7 +1023,7 @@
           <w:rPr>
             <w:noProof/>
           </w:rPr>
-          <w:t>3</w:t>
+          <w:t>2</w:t>
         </w:r>
         <w:r>
           <w:rPr>
@@ -1371,7 +1467,6 @@
     <w:name w:val="Hyperlink"/>
     <w:basedOn w:val="DefaultParagraphFont"/>
     <w:uiPriority w:val="99"/>
-    <w:semiHidden/>
     <w:unhideWhenUsed/>
     <w:rsid w:val="00987151"/>
     <w:rPr>

</xml_diff>